<commit_message>
Minor Fixes. More plots
</commit_message>
<xml_diff>
--- a/CS3853_Team_03_ProjectReport.docx
+++ b/CS3853_Team_03_ProjectReport.docx
@@ -879,9 +879,9 @@
           <w:noProof/>
         </w:rPr>
         <w:drawing>
-          <wp:inline distT="0" distB="0" distL="0" distR="0" wp14:anchorId="1DD53839" wp14:editId="2A78B9EB">
-            <wp:extent cx="5943600" cy="1415415"/>
-            <wp:effectExtent l="0" t="0" r="0" b="0"/>
+          <wp:inline distT="0" distB="0" distL="0" distR="0" wp14:anchorId="1DD53839" wp14:editId="0CD4C515">
+            <wp:extent cx="6015749" cy="1543050"/>
+            <wp:effectExtent l="0" t="0" r="4445" b="0"/>
             <wp:docPr id="6" name="Picture 6"/>
             <wp:cNvGraphicFramePr>
               <a:graphicFrameLocks xmlns:a="http://schemas.openxmlformats.org/drawingml/2006/main" noChangeAspect="1"/>
@@ -893,7 +893,7 @@
                     <pic:cNvPr id="6" name="Block Size-Cache Size_lineplot.jpg"/>
                     <pic:cNvPicPr/>
                   </pic:nvPicPr>
-                  <pic:blipFill>
+                  <pic:blipFill rotWithShape="1">
                     <a:blip r:embed="rId7">
                       <a:extLst>
                         <a:ext uri="{28A0092B-C50C-407E-A947-70E740481C1C}">
@@ -901,18 +901,25 @@
                         </a:ext>
                       </a:extLst>
                     </a:blip>
-                    <a:stretch>
-                      <a:fillRect/>
-                    </a:stretch>
+                    <a:srcRect l="7158"/>
+                    <a:stretch/>
                   </pic:blipFill>
-                  <pic:spPr>
+                  <pic:spPr bwMode="auto">
                     <a:xfrm>
                       <a:off x="0" y="0"/>
-                      <a:ext cx="5943600" cy="1415415"/>
+                      <a:ext cx="6024752" cy="1545359"/>
                     </a:xfrm>
                     <a:prstGeom prst="rect">
                       <a:avLst/>
                     </a:prstGeom>
+                    <a:ln>
+                      <a:noFill/>
+                    </a:ln>
+                    <a:extLst>
+                      <a:ext uri="{53640926-AAD7-44D8-BBD7-CCE9431645EC}">
+                        <a14:shadowObscured xmlns:a14="http://schemas.microsoft.com/office/drawing/2010/main"/>
+                      </a:ext>
+                    </a:extLst>
                   </pic:spPr>
                 </pic:pic>
               </a:graphicData>
@@ -1039,7 +1046,6 @@
           <w:rFonts w:ascii="Times" w:hAnsi="Times"/>
         </w:rPr>
       </w:pPr>
-      <w:bookmarkStart w:id="0" w:name="_GoBack"/>
       <w:r>
         <w:rPr>
           <w:rFonts w:ascii="Times" w:hAnsi="Times"/>
@@ -1047,8 +1053,8 @@
         </w:rPr>
         <w:lastRenderedPageBreak/>
         <w:drawing>
-          <wp:inline distT="0" distB="0" distL="0" distR="0" wp14:anchorId="0C3F57FC" wp14:editId="77AC6FAA">
-            <wp:extent cx="5943600" cy="1415415"/>
+          <wp:inline distT="0" distB="0" distL="0" distR="0" wp14:anchorId="0C3F57FC" wp14:editId="20766FA6">
+            <wp:extent cx="5952505" cy="1530350"/>
             <wp:effectExtent l="0" t="0" r="0" b="0"/>
             <wp:docPr id="7" name="Picture 7"/>
             <wp:cNvGraphicFramePr>
@@ -1061,7 +1067,7 @@
                     <pic:cNvPr id="7" name="Associativity-Cache Size_lineplot.jpg"/>
                     <pic:cNvPicPr/>
                   </pic:nvPicPr>
-                  <pic:blipFill>
+                  <pic:blipFill rotWithShape="1">
                     <a:blip r:embed="rId9">
                       <a:extLst>
                         <a:ext uri="{28A0092B-C50C-407E-A947-70E740481C1C}">
@@ -1069,18 +1075,25 @@
                         </a:ext>
                       </a:extLst>
                     </a:blip>
-                    <a:stretch>
-                      <a:fillRect/>
-                    </a:stretch>
+                    <a:srcRect l="7371"/>
+                    <a:stretch/>
                   </pic:blipFill>
-                  <pic:spPr>
+                  <pic:spPr bwMode="auto">
                     <a:xfrm>
                       <a:off x="0" y="0"/>
-                      <a:ext cx="5943600" cy="1415415"/>
+                      <a:ext cx="5961078" cy="1532554"/>
                     </a:xfrm>
                     <a:prstGeom prst="rect">
                       <a:avLst/>
                     </a:prstGeom>
+                    <a:ln>
+                      <a:noFill/>
+                    </a:ln>
+                    <a:extLst>
+                      <a:ext uri="{53640926-AAD7-44D8-BBD7-CCE9431645EC}">
+                        <a14:shadowObscured xmlns:a14="http://schemas.microsoft.com/office/drawing/2010/main"/>
+                      </a:ext>
+                    </a:extLst>
                   </pic:spPr>
                 </pic:pic>
               </a:graphicData>
@@ -1088,7 +1101,6 @@
           </wp:inline>
         </w:drawing>
       </w:r>
-      <w:bookmarkEnd w:id="0"/>
     </w:p>
     <w:p>
       <w:pPr>
@@ -1110,9 +1122,12 @@
         <w:tab/>
         <w:t>The Replacement algorithm also had a surprisingly small impact on conflict miss rates. Least Recently Used lowered conflict miss rates some. Probably due to loops and reusing memory. It may not be enough of an improvement since the was an additional over head cost to track the LRU. RR had a slight overhead in tracking which index to use but was relatively insignificant especially with increase index associativity.  RND was about the same as RR in terms of performance and overhead but random seeding can be an issue.</w:t>
       </w:r>
-    </w:p>
-    <w:p>
-      <w:pPr>
+      <w:bookmarkStart w:id="0" w:name="_GoBack"/>
+      <w:bookmarkEnd w:id="0"/>
+    </w:p>
+    <w:p>
+      <w:pPr>
+        <w:jc w:val="center"/>
         <w:rPr>
           <w:rFonts w:ascii="Times" w:hAnsi="Times"/>
         </w:rPr>
@@ -1123,10 +1138,10 @@
           <w:noProof/>
         </w:rPr>
         <w:drawing>
-          <wp:inline distT="0" distB="0" distL="0" distR="0" wp14:anchorId="7EBCE543" wp14:editId="602A0E9E">
-            <wp:extent cx="4133850" cy="3381375"/>
-            <wp:effectExtent l="0" t="0" r="0" b="9525"/>
-            <wp:docPr id="4" name="Picture 4"/>
+          <wp:inline distT="0" distB="0" distL="0" distR="0" wp14:anchorId="656FFC7E" wp14:editId="55C1E195">
+            <wp:extent cx="4480560" cy="3145061"/>
+            <wp:effectExtent l="0" t="0" r="0" b="0"/>
+            <wp:docPr id="1" name="Picture 1" descr="C:\Users\Sabrina\AppData\Local\Microsoft\Windows\INetCache\Content.MSO\9D6BD435.tmp"/>
             <wp:cNvGraphicFramePr>
               <a:graphicFrameLocks xmlns:a="http://schemas.openxmlformats.org/drawingml/2006/main" noChangeAspect="1"/>
             </wp:cNvGraphicFramePr>
@@ -1134,10 +1149,12 @@
               <a:graphicData uri="http://schemas.openxmlformats.org/drawingml/2006/picture">
                 <pic:pic xmlns:pic="http://schemas.openxmlformats.org/drawingml/2006/picture">
                   <pic:nvPicPr>
-                    <pic:cNvPr id="4" name="rep_cachemiss_barplot.jpg"/>
-                    <pic:cNvPicPr/>
+                    <pic:cNvPr id="0" name="Picture 1" descr="C:\Users\Sabrina\AppData\Local\Microsoft\Windows\INetCache\Content.MSO\9D6BD435.tmp"/>
+                    <pic:cNvPicPr>
+                      <a:picLocks noChangeAspect="1" noChangeArrowheads="1"/>
+                    </pic:cNvPicPr>
                   </pic:nvPicPr>
-                  <pic:blipFill>
+                  <pic:blipFill rotWithShape="1">
                     <a:blip r:embed="rId10">
                       <a:extLst>
                         <a:ext uri="{28A0092B-C50C-407E-A947-70E740481C1C}">
@@ -1145,18 +1162,26 @@
                         </a:ext>
                       </a:extLst>
                     </a:blip>
-                    <a:stretch>
-                      <a:fillRect/>
-                    </a:stretch>
+                    <a:srcRect l="24605" r="50419"/>
+                    <a:stretch/>
                   </pic:blipFill>
-                  <pic:spPr>
+                  <pic:spPr bwMode="auto">
                     <a:xfrm>
                       <a:off x="0" y="0"/>
-                      <a:ext cx="4133850" cy="3381375"/>
+                      <a:ext cx="4502106" cy="3160185"/>
                     </a:xfrm>
                     <a:prstGeom prst="rect">
                       <a:avLst/>
                     </a:prstGeom>
+                    <a:noFill/>
+                    <a:ln>
+                      <a:noFill/>
+                    </a:ln>
+                    <a:extLst>
+                      <a:ext uri="{53640926-AAD7-44D8-BBD7-CCE9431645EC}">
+                        <a14:shadowObscured xmlns:a14="http://schemas.microsoft.com/office/drawing/2010/main"/>
+                      </a:ext>
+                    </a:extLst>
                   </pic:spPr>
                 </pic:pic>
               </a:graphicData>
@@ -1437,7 +1462,19 @@
           <w:rFonts w:ascii="Times" w:hAnsi="Times"/>
         </w:rPr>
         <w:tab/>
-        <w:t>We did have one technical issue with one cache setup. With a block size of 64 and cache size of 1K. this makes only 16 blocks. 16 blocks and 16-way associativity made the cache fully associative and we had not set the program to account for fully associative. Handle this by passing it. With 975 simulation we felt 1 result would not make a major impact on our understanding.</w:t>
+        <w:t>We did have one technical issue with one cache setup. With a block size of 64 and cache size of 1K. this makes only 16 blocks. 16 blocks and 16-way associativity made the cache fully associative and we had not set the program to account for fully associative. Handle this by passing it. With 975 simulation</w:t>
+      </w:r>
+      <w:r>
+        <w:rPr>
+          <w:rFonts w:ascii="Times" w:hAnsi="Times"/>
+        </w:rPr>
+        <w:t>s per trace file,</w:t>
+      </w:r>
+      <w:r>
+        <w:rPr>
+          <w:rFonts w:ascii="Times" w:hAnsi="Times"/>
+        </w:rPr>
+        <w:t xml:space="preserve"> we felt 1 result would not make a major impact on our understanding.</w:t>
       </w:r>
     </w:p>
     <w:p>
@@ -2216,6 +2253,7 @@
     <w:lsdException w:name="HTML Sample" w:semiHidden="1" w:unhideWhenUsed="1"/>
     <w:lsdException w:name="HTML Typewriter" w:semiHidden="1" w:unhideWhenUsed="1"/>
     <w:lsdException w:name="HTML Variable" w:semiHidden="1" w:unhideWhenUsed="1"/>
+    <w:lsdException w:name="Normal Table" w:semiHidden="1" w:unhideWhenUsed="1"/>
     <w:lsdException w:name="annotation subject" w:semiHidden="1" w:unhideWhenUsed="1"/>
     <w:lsdException w:name="No List" w:semiHidden="1" w:unhideWhenUsed="1"/>
     <w:lsdException w:name="Outline List 1" w:semiHidden="1" w:unhideWhenUsed="1"/>
@@ -2262,8 +2300,10 @@
     <w:lsdException w:name="Table Subtle 2" w:semiHidden="1" w:unhideWhenUsed="1"/>
     <w:lsdException w:name="Table Web 1" w:semiHidden="1" w:unhideWhenUsed="1"/>
     <w:lsdException w:name="Table Web 2" w:semiHidden="1" w:unhideWhenUsed="1"/>
+    <w:lsdException w:name="Table Web 3" w:semiHidden="1" w:unhideWhenUsed="1"/>
     <w:lsdException w:name="Balloon Text" w:semiHidden="1" w:unhideWhenUsed="1"/>
     <w:lsdException w:name="Table Grid" w:uiPriority="39"/>
+    <w:lsdException w:name="Table Theme" w:semiHidden="1" w:unhideWhenUsed="1"/>
     <w:lsdException w:name="Placeholder Text" w:semiHidden="1"/>
     <w:lsdException w:name="No Spacing" w:uiPriority="1" w:qFormat="1"/>
     <w:lsdException w:name="Light Shading" w:uiPriority="60"/>

</xml_diff>